<commit_message>
Arrays, Loops and Strings
</commit_message>
<xml_diff>
--- a/Java_Understanding_Doc.docx
+++ b/Java_Understanding_Doc.docx
@@ -145,25 +145,7 @@
           <w:sz w:val="24"/>
           <w:szCs w:val="24"/>
         </w:rPr>
-        <w:t xml:space="preserve">It’s an </w:t>
-      </w:r>
-      <w:proofErr w:type="gramStart"/>
-      <w:r>
-        <w:rPr>
-          <w:rFonts w:ascii="Times New Roman" w:hAnsi="Times New Roman" w:cs="Times New Roman"/>
-          <w:sz w:val="24"/>
-          <w:szCs w:val="24"/>
-        </w:rPr>
-        <w:t>Object Oriented</w:t>
-      </w:r>
-      <w:proofErr w:type="gramEnd"/>
-      <w:r>
-        <w:rPr>
-          <w:rFonts w:ascii="Times New Roman" w:hAnsi="Times New Roman" w:cs="Times New Roman"/>
-          <w:sz w:val="24"/>
-          <w:szCs w:val="24"/>
-        </w:rPr>
-        <w:t xml:space="preserve"> Programming.</w:t>
+        <w:t>It’s an Object Oriented Programming.</w:t>
       </w:r>
     </w:p>
     <w:p>
@@ -385,27 +367,15 @@
         </w:rPr>
         <w:t xml:space="preserve">For Compiler, </w:t>
       </w:r>
-      <w:proofErr w:type="spellStart"/>
-      <w:r>
-        <w:rPr>
-          <w:rFonts w:ascii="Times New Roman" w:hAnsi="Times New Roman" w:cs="Times New Roman"/>
-          <w:b/>
-          <w:bCs/>
-          <w:sz w:val="24"/>
-          <w:szCs w:val="24"/>
-        </w:rPr>
-        <w:t>javac</w:t>
-      </w:r>
-      <w:proofErr w:type="spellEnd"/>
-      <w:r>
-        <w:rPr>
-          <w:rFonts w:ascii="Times New Roman" w:hAnsi="Times New Roman" w:cs="Times New Roman"/>
-          <w:b/>
-          <w:bCs/>
-          <w:sz w:val="24"/>
-          <w:szCs w:val="24"/>
-        </w:rPr>
-        <w:t xml:space="preserve"> --version</w:t>
+      <w:r>
+        <w:rPr>
+          <w:rFonts w:ascii="Times New Roman" w:hAnsi="Times New Roman" w:cs="Times New Roman"/>
+          <w:b/>
+          <w:bCs/>
+          <w:sz w:val="24"/>
+          <w:szCs w:val="24"/>
+        </w:rPr>
+        <w:t>javac --version</w:t>
       </w:r>
     </w:p>
     <w:p>
@@ -430,25 +400,7 @@
           <w:sz w:val="24"/>
           <w:szCs w:val="24"/>
         </w:rPr>
-        <w:t xml:space="preserve">ese commands </w:t>
-      </w:r>
-      <w:proofErr w:type="gramStart"/>
-      <w:r>
-        <w:rPr>
-          <w:rFonts w:ascii="Times New Roman" w:hAnsi="Times New Roman" w:cs="Times New Roman"/>
-          <w:sz w:val="24"/>
-          <w:szCs w:val="24"/>
-        </w:rPr>
-        <w:t>throws</w:t>
-      </w:r>
-      <w:proofErr w:type="gramEnd"/>
-      <w:r>
-        <w:rPr>
-          <w:rFonts w:ascii="Times New Roman" w:hAnsi="Times New Roman" w:cs="Times New Roman"/>
-          <w:sz w:val="24"/>
-          <w:szCs w:val="24"/>
-        </w:rPr>
-        <w:t xml:space="preserve"> a</w:t>
+        <w:t>ese commands throws a</w:t>
       </w:r>
       <w:r>
         <w:rPr>
@@ -546,18 +498,32 @@
           <w:sz w:val="24"/>
           <w:szCs w:val="24"/>
         </w:rPr>
+        <w:t xml:space="preserve"> ByteCode </w:t>
+      </w:r>
+      <w:r>
+        <w:rPr>
+          <w:rFonts w:ascii="Times New Roman" w:hAnsi="Times New Roman" w:cs="Times New Roman"/>
+          <w:sz w:val="24"/>
+          <w:szCs w:val="24"/>
+        </w:rPr>
+        <w:sym w:font="Wingdings" w:char="F0E0"/>
+      </w:r>
+      <w:r>
+        <w:rPr>
+          <w:rFonts w:ascii="Times New Roman" w:hAnsi="Times New Roman" w:cs="Times New Roman"/>
+          <w:sz w:val="24"/>
+          <w:szCs w:val="24"/>
+        </w:rPr>
         <w:t xml:space="preserve"> </w:t>
       </w:r>
-      <w:proofErr w:type="spellStart"/>
-      <w:r>
-        <w:rPr>
-          <w:rFonts w:ascii="Times New Roman" w:hAnsi="Times New Roman" w:cs="Times New Roman"/>
-          <w:sz w:val="24"/>
-          <w:szCs w:val="24"/>
-        </w:rPr>
-        <w:t>ByteCode</w:t>
-      </w:r>
-      <w:proofErr w:type="spellEnd"/>
+      <w:r>
+        <w:rPr>
+          <w:rFonts w:ascii="Times New Roman" w:hAnsi="Times New Roman" w:cs="Times New Roman"/>
+          <w:sz w:val="24"/>
+          <w:szCs w:val="24"/>
+        </w:rPr>
+        <w:t>JRE</w:t>
+      </w:r>
       <w:r>
         <w:rPr>
           <w:rFonts w:ascii="Times New Roman" w:hAnsi="Times New Roman" w:cs="Times New Roman"/>
@@ -580,38 +546,6 @@
           <w:sz w:val="24"/>
           <w:szCs w:val="24"/>
         </w:rPr>
-        <w:t xml:space="preserve"> </w:t>
-      </w:r>
-      <w:r>
-        <w:rPr>
-          <w:rFonts w:ascii="Times New Roman" w:hAnsi="Times New Roman" w:cs="Times New Roman"/>
-          <w:sz w:val="24"/>
-          <w:szCs w:val="24"/>
-        </w:rPr>
-        <w:t>JRE</w:t>
-      </w:r>
-      <w:r>
-        <w:rPr>
-          <w:rFonts w:ascii="Times New Roman" w:hAnsi="Times New Roman" w:cs="Times New Roman"/>
-          <w:sz w:val="24"/>
-          <w:szCs w:val="24"/>
-        </w:rPr>
-        <w:t xml:space="preserve"> </w:t>
-      </w:r>
-      <w:r>
-        <w:rPr>
-          <w:rFonts w:ascii="Times New Roman" w:hAnsi="Times New Roman" w:cs="Times New Roman"/>
-          <w:sz w:val="24"/>
-          <w:szCs w:val="24"/>
-        </w:rPr>
-        <w:sym w:font="Wingdings" w:char="F0E0"/>
-      </w:r>
-      <w:r>
-        <w:rPr>
-          <w:rFonts w:ascii="Times New Roman" w:hAnsi="Times New Roman" w:cs="Times New Roman"/>
-          <w:sz w:val="24"/>
-          <w:szCs w:val="24"/>
-        </w:rPr>
         <w:t xml:space="preserve"> JVM </w:t>
       </w:r>
       <w:r>
@@ -646,43 +580,7 @@
           <w:szCs w:val="24"/>
         </w:rPr>
         <w:tab/>
-        <w:t>(.</w:t>
-      </w:r>
-      <w:proofErr w:type="gramStart"/>
-      <w:r>
-        <w:rPr>
-          <w:rFonts w:ascii="Times New Roman" w:hAnsi="Times New Roman" w:cs="Times New Roman"/>
-          <w:sz w:val="24"/>
-          <w:szCs w:val="24"/>
-        </w:rPr>
-        <w:t xml:space="preserve">java)   </w:t>
-      </w:r>
-      <w:proofErr w:type="gramEnd"/>
-      <w:r>
-        <w:rPr>
-          <w:rFonts w:ascii="Times New Roman" w:hAnsi="Times New Roman" w:cs="Times New Roman"/>
-          <w:sz w:val="24"/>
-          <w:szCs w:val="24"/>
-        </w:rPr>
-        <w:t xml:space="preserve">             (</w:t>
-      </w:r>
-      <w:proofErr w:type="spellStart"/>
-      <w:r>
-        <w:rPr>
-          <w:rFonts w:ascii="Times New Roman" w:hAnsi="Times New Roman" w:cs="Times New Roman"/>
-          <w:sz w:val="24"/>
-          <w:szCs w:val="24"/>
-        </w:rPr>
-        <w:t>javac</w:t>
-      </w:r>
-      <w:proofErr w:type="spellEnd"/>
-      <w:r>
-        <w:rPr>
-          <w:rFonts w:ascii="Times New Roman" w:hAnsi="Times New Roman" w:cs="Times New Roman"/>
-          <w:sz w:val="24"/>
-          <w:szCs w:val="24"/>
-        </w:rPr>
-        <w:t xml:space="preserve">)          (.class)         </w:t>
+        <w:t xml:space="preserve">(.java)                (javac)          (.class)         </w:t>
       </w:r>
     </w:p>
     <w:p>
@@ -858,7 +756,6 @@
           <w:szCs w:val="24"/>
         </w:rPr>
       </w:pPr>
-      <w:proofErr w:type="gramStart"/>
       <w:r>
         <w:rPr>
           <w:rFonts w:ascii="Times New Roman" w:hAnsi="Times New Roman" w:cs="Times New Roman"/>
@@ -875,7 +772,6 @@
         </w:rPr>
         <w:t>on Primitive</w:t>
       </w:r>
-      <w:proofErr w:type="gramEnd"/>
     </w:p>
     <w:p>
       <w:pPr>
@@ -1279,25 +1175,7 @@
           <w:sz w:val="24"/>
           <w:szCs w:val="24"/>
         </w:rPr>
-        <w:t xml:space="preserve">will be used by </w:t>
-      </w:r>
-      <w:proofErr w:type="spellStart"/>
-      <w:r>
-        <w:rPr>
-          <w:rFonts w:ascii="Times New Roman" w:hAnsi="Times New Roman" w:cs="Times New Roman"/>
-          <w:sz w:val="24"/>
-          <w:szCs w:val="24"/>
-        </w:rPr>
-        <w:t>JavaC</w:t>
-      </w:r>
-      <w:proofErr w:type="spellEnd"/>
-      <w:r>
-        <w:rPr>
-          <w:rFonts w:ascii="Times New Roman" w:hAnsi="Times New Roman" w:cs="Times New Roman"/>
-          <w:sz w:val="24"/>
-          <w:szCs w:val="24"/>
-        </w:rPr>
-        <w:t>.</w:t>
+        <w:t>will be used by JavaC.</w:t>
       </w:r>
     </w:p>
     <w:p>
@@ -1571,18 +1449,8 @@
           <w:sz w:val="24"/>
           <w:szCs w:val="24"/>
         </w:rPr>
-        <w:t>b = (byte)</w:t>
-      </w:r>
-      <w:proofErr w:type="spellStart"/>
-      <w:r>
-        <w:rPr>
-          <w:rFonts w:ascii="Times New Roman" w:hAnsi="Times New Roman" w:cs="Times New Roman"/>
-          <w:sz w:val="24"/>
-          <w:szCs w:val="24"/>
-        </w:rPr>
-        <w:t>a</w:t>
-      </w:r>
-      <w:proofErr w:type="spellEnd"/>
+        <w:t>b = (byte)a</w:t>
+      </w:r>
       <w:r>
         <w:rPr>
           <w:rFonts w:ascii="Times New Roman" w:hAnsi="Times New Roman" w:cs="Times New Roman"/>
@@ -1622,18 +1490,8 @@
           <w:sz w:val="24"/>
           <w:szCs w:val="24"/>
         </w:rPr>
-        <w:t xml:space="preserve">byte b = </w:t>
-      </w:r>
-      <w:proofErr w:type="gramStart"/>
-      <w:r>
-        <w:rPr>
-          <w:rFonts w:ascii="Times New Roman" w:hAnsi="Times New Roman" w:cs="Times New Roman"/>
-          <w:sz w:val="24"/>
-          <w:szCs w:val="24"/>
-        </w:rPr>
-        <w:t>127;</w:t>
-      </w:r>
-      <w:proofErr w:type="gramEnd"/>
+        <w:t>byte b = 127;</w:t>
+      </w:r>
     </w:p>
     <w:p>
       <w:pPr>
@@ -1657,18 +1515,8 @@
           <w:sz w:val="24"/>
           <w:szCs w:val="24"/>
         </w:rPr>
-        <w:t xml:space="preserve">a = </w:t>
-      </w:r>
-      <w:proofErr w:type="gramStart"/>
-      <w:r>
-        <w:rPr>
-          <w:rFonts w:ascii="Times New Roman" w:hAnsi="Times New Roman" w:cs="Times New Roman"/>
-          <w:sz w:val="24"/>
-          <w:szCs w:val="24"/>
-        </w:rPr>
-        <w:t>12;</w:t>
-      </w:r>
-      <w:proofErr w:type="gramEnd"/>
+        <w:t>a = 12;</w:t>
+      </w:r>
     </w:p>
     <w:p>
       <w:pPr>
@@ -1748,25 +1596,7 @@
           <w:sz w:val="24"/>
           <w:szCs w:val="24"/>
         </w:rPr>
-        <w:t>Operators (&lt;, &gt;, =</w:t>
-      </w:r>
-      <w:proofErr w:type="gramStart"/>
-      <w:r>
-        <w:rPr>
-          <w:rFonts w:ascii="Times New Roman" w:hAnsi="Times New Roman" w:cs="Times New Roman"/>
-          <w:sz w:val="24"/>
-          <w:szCs w:val="24"/>
-        </w:rPr>
-        <w:t>=,!</w:t>
-      </w:r>
-      <w:proofErr w:type="gramEnd"/>
-      <w:r>
-        <w:rPr>
-          <w:rFonts w:ascii="Times New Roman" w:hAnsi="Times New Roman" w:cs="Times New Roman"/>
-          <w:sz w:val="24"/>
-          <w:szCs w:val="24"/>
-        </w:rPr>
-        <w:t>=</w:t>
+        <w:t>Operators (&lt;, &gt;, ==,!=</w:t>
       </w:r>
       <w:r>
         <w:rPr>
@@ -1812,18 +1642,8 @@
           <w:sz w:val="24"/>
           <w:szCs w:val="24"/>
         </w:rPr>
-        <w:t>&amp;&amp;, ||</w:t>
-      </w:r>
-      <w:proofErr w:type="gramStart"/>
-      <w:r>
-        <w:rPr>
-          <w:rFonts w:ascii="Times New Roman" w:hAnsi="Times New Roman" w:cs="Times New Roman"/>
-          <w:sz w:val="24"/>
-          <w:szCs w:val="24"/>
-        </w:rPr>
-        <w:t>, !</w:t>
-      </w:r>
-      <w:proofErr w:type="gramEnd"/>
+        <w:t>&amp;&amp;, ||, !</w:t>
+      </w:r>
       <w:r>
         <w:rPr>
           <w:rFonts w:ascii="Times New Roman" w:hAnsi="Times New Roman" w:cs="Times New Roman"/>
@@ -1991,23 +1811,13 @@
           <w:szCs w:val="24"/>
         </w:rPr>
       </w:pPr>
-      <w:proofErr w:type="gramStart"/>
-      <w:r>
-        <w:rPr>
-          <w:rFonts w:ascii="Times New Roman" w:hAnsi="Times New Roman" w:cs="Times New Roman"/>
-          <w:sz w:val="24"/>
-          <w:szCs w:val="24"/>
-        </w:rPr>
-        <w:t>?:</w:t>
-      </w:r>
-      <w:proofErr w:type="gramEnd"/>
-      <w:r>
-        <w:rPr>
-          <w:rFonts w:ascii="Times New Roman" w:hAnsi="Times New Roman" w:cs="Times New Roman"/>
-          <w:sz w:val="24"/>
-          <w:szCs w:val="24"/>
-        </w:rPr>
-        <w:t xml:space="preserve"> - Like if else in some cases.</w:t>
+      <w:r>
+        <w:rPr>
+          <w:rFonts w:ascii="Times New Roman" w:hAnsi="Times New Roman" w:cs="Times New Roman"/>
+          <w:sz w:val="24"/>
+          <w:szCs w:val="24"/>
+        </w:rPr>
+        <w:t>?: - Like if else in some cases.</w:t>
       </w:r>
     </w:p>
     <w:p>
@@ -2185,27 +1995,7 @@
           <w:sz w:val="24"/>
           <w:szCs w:val="24"/>
         </w:rPr>
-        <w:t xml:space="preserve">When we need to create </w:t>
-      </w:r>
-      <w:proofErr w:type="spellStart"/>
-      <w:proofErr w:type="gramStart"/>
-      <w:r>
-        <w:rPr>
-          <w:rFonts w:ascii="Times New Roman" w:hAnsi="Times New Roman" w:cs="Times New Roman"/>
-          <w:sz w:val="24"/>
-          <w:szCs w:val="24"/>
-        </w:rPr>
-        <w:t>object,first</w:t>
-      </w:r>
-      <w:proofErr w:type="spellEnd"/>
-      <w:proofErr w:type="gramEnd"/>
-      <w:r>
-        <w:rPr>
-          <w:rFonts w:ascii="Times New Roman" w:hAnsi="Times New Roman" w:cs="Times New Roman"/>
-          <w:sz w:val="24"/>
-          <w:szCs w:val="24"/>
-        </w:rPr>
-        <w:t xml:space="preserve"> we need to create class.</w:t>
+        <w:t>When we need to create object,first we need to create class.</w:t>
       </w:r>
     </w:p>
     <w:p>
@@ -2395,25 +2185,7 @@
           <w:sz w:val="24"/>
           <w:szCs w:val="24"/>
         </w:rPr>
-        <w:t xml:space="preserve">JDK acts like </w:t>
-      </w:r>
-      <w:proofErr w:type="gramStart"/>
-      <w:r>
-        <w:rPr>
-          <w:rFonts w:ascii="Times New Roman" w:hAnsi="Times New Roman" w:cs="Times New Roman"/>
-          <w:sz w:val="24"/>
-          <w:szCs w:val="24"/>
-        </w:rPr>
-        <w:t>a</w:t>
-      </w:r>
-      <w:proofErr w:type="gramEnd"/>
-      <w:r>
-        <w:rPr>
-          <w:rFonts w:ascii="Times New Roman" w:hAnsi="Times New Roman" w:cs="Times New Roman"/>
-          <w:sz w:val="24"/>
-          <w:szCs w:val="24"/>
-        </w:rPr>
-        <w:t xml:space="preserve"> upper layer.</w:t>
+        <w:t>JDK acts like a upper layer.</w:t>
       </w:r>
     </w:p>
     <w:p>
@@ -3016,7 +2788,6 @@
           <w:szCs w:val="24"/>
         </w:rPr>
       </w:pPr>
-      <w:proofErr w:type="gramStart"/>
       <w:r>
         <w:rPr>
           <w:rFonts w:ascii="Times New Roman" w:hAnsi="Times New Roman" w:cs="Times New Roman"/>
@@ -3039,9 +2810,16 @@
           <w:sz w:val="24"/>
           <w:szCs w:val="24"/>
         </w:rPr>
-        <w:t>( )</w:t>
-      </w:r>
-      <w:proofErr w:type="gramEnd"/>
+        <w:t xml:space="preserve">( ) </w:t>
+      </w:r>
+      <w:r>
+        <w:rPr>
+          <w:rFonts w:ascii="Times New Roman" w:hAnsi="Times New Roman" w:cs="Times New Roman"/>
+          <w:sz w:val="24"/>
+          <w:szCs w:val="24"/>
+        </w:rPr>
+        <w:t>–</w:t>
+      </w:r>
       <w:r>
         <w:rPr>
           <w:rFonts w:ascii="Times New Roman" w:hAnsi="Times New Roman" w:cs="Times New Roman"/>
@@ -3056,22 +2834,6 @@
           <w:sz w:val="24"/>
           <w:szCs w:val="24"/>
         </w:rPr>
-        <w:t>–</w:t>
-      </w:r>
-      <w:r>
-        <w:rPr>
-          <w:rFonts w:ascii="Times New Roman" w:hAnsi="Times New Roman" w:cs="Times New Roman"/>
-          <w:sz w:val="24"/>
-          <w:szCs w:val="24"/>
-        </w:rPr>
-        <w:t xml:space="preserve"> </w:t>
-      </w:r>
-      <w:r>
-        <w:rPr>
-          <w:rFonts w:ascii="Times New Roman" w:hAnsi="Times New Roman" w:cs="Times New Roman"/>
-          <w:sz w:val="24"/>
-          <w:szCs w:val="24"/>
-        </w:rPr>
         <w:t>is a method and start of the execution</w:t>
       </w:r>
       <w:r>
@@ -3081,6 +2843,318 @@
           <w:szCs w:val="24"/>
         </w:rPr>
         <w:t>.</w:t>
+      </w:r>
+    </w:p>
+    <w:p>
+      <w:pPr>
+        <w:rPr>
+          <w:rFonts w:ascii="Times New Roman" w:hAnsi="Times New Roman" w:cs="Times New Roman"/>
+          <w:b/>
+          <w:bCs/>
+          <w:sz w:val="28"/>
+          <w:szCs w:val="28"/>
+        </w:rPr>
+      </w:pPr>
+      <w:r>
+        <w:rPr>
+          <w:rFonts w:ascii="Times New Roman" w:hAnsi="Times New Roman" w:cs="Times New Roman"/>
+          <w:b/>
+          <w:bCs/>
+          <w:sz w:val="28"/>
+          <w:szCs w:val="28"/>
+        </w:rPr>
+        <w:t>Stack:</w:t>
+      </w:r>
+    </w:p>
+    <w:p>
+      <w:pPr>
+        <w:rPr>
+          <w:rFonts w:ascii="Times New Roman" w:hAnsi="Times New Roman" w:cs="Times New Roman"/>
+          <w:sz w:val="24"/>
+          <w:szCs w:val="24"/>
+        </w:rPr>
+      </w:pPr>
+      <w:r>
+        <w:rPr>
+          <w:rFonts w:ascii="Times New Roman" w:hAnsi="Times New Roman" w:cs="Times New Roman"/>
+          <w:sz w:val="24"/>
+          <w:szCs w:val="24"/>
+        </w:rPr>
+        <w:t>Last in First Out</w:t>
+      </w:r>
+    </w:p>
+    <w:p>
+      <w:pPr>
+        <w:rPr>
+          <w:rFonts w:ascii="Times New Roman" w:hAnsi="Times New Roman" w:cs="Times New Roman"/>
+          <w:sz w:val="24"/>
+          <w:szCs w:val="24"/>
+        </w:rPr>
+      </w:pPr>
+      <w:r>
+        <w:rPr>
+          <w:rFonts w:ascii="Times New Roman" w:hAnsi="Times New Roman" w:cs="Times New Roman"/>
+          <w:sz w:val="24"/>
+          <w:szCs w:val="24"/>
+        </w:rPr>
+        <w:t>Memory Block</w:t>
+      </w:r>
+    </w:p>
+    <w:p>
+      <w:pPr>
+        <w:rPr>
+          <w:rFonts w:ascii="Times New Roman" w:hAnsi="Times New Roman" w:cs="Times New Roman"/>
+          <w:sz w:val="24"/>
+          <w:szCs w:val="24"/>
+        </w:rPr>
+      </w:pPr>
+      <w:r>
+        <w:rPr>
+          <w:rFonts w:ascii="Times New Roman" w:hAnsi="Times New Roman" w:cs="Times New Roman"/>
+          <w:sz w:val="24"/>
+          <w:szCs w:val="24"/>
+        </w:rPr>
+        <w:t>Stores data</w:t>
+      </w:r>
+    </w:p>
+    <w:p>
+      <w:pPr>
+        <w:rPr>
+          <w:rFonts w:ascii="Times New Roman" w:hAnsi="Times New Roman" w:cs="Times New Roman"/>
+          <w:sz w:val="24"/>
+          <w:szCs w:val="24"/>
+        </w:rPr>
+      </w:pPr>
+      <w:r>
+        <w:rPr>
+          <w:rFonts w:ascii="Times New Roman" w:hAnsi="Times New Roman" w:cs="Times New Roman"/>
+          <w:sz w:val="24"/>
+          <w:szCs w:val="24"/>
+        </w:rPr>
+        <w:t>Local variables are part of sta</w:t>
+      </w:r>
+      <w:r>
+        <w:rPr>
+          <w:rFonts w:ascii="Times New Roman" w:hAnsi="Times New Roman" w:cs="Times New Roman"/>
+          <w:sz w:val="24"/>
+          <w:szCs w:val="24"/>
+        </w:rPr>
+        <w:t>ck.</w:t>
+      </w:r>
+    </w:p>
+    <w:p>
+      <w:pPr>
+        <w:rPr>
+          <w:rFonts w:ascii="Times New Roman" w:hAnsi="Times New Roman" w:cs="Times New Roman"/>
+          <w:b/>
+          <w:bCs/>
+          <w:sz w:val="28"/>
+          <w:szCs w:val="28"/>
+        </w:rPr>
+      </w:pPr>
+      <w:r>
+        <w:rPr>
+          <w:rFonts w:ascii="Times New Roman" w:hAnsi="Times New Roman" w:cs="Times New Roman"/>
+          <w:b/>
+          <w:bCs/>
+          <w:sz w:val="28"/>
+          <w:szCs w:val="28"/>
+        </w:rPr>
+        <w:t>Heap:</w:t>
+      </w:r>
+    </w:p>
+    <w:p>
+      <w:pPr>
+        <w:rPr>
+          <w:rFonts w:ascii="Times New Roman" w:hAnsi="Times New Roman" w:cs="Times New Roman"/>
+          <w:sz w:val="24"/>
+          <w:szCs w:val="24"/>
+        </w:rPr>
+      </w:pPr>
+      <w:r>
+        <w:rPr>
+          <w:rFonts w:ascii="Times New Roman" w:hAnsi="Times New Roman" w:cs="Times New Roman"/>
+          <w:sz w:val="24"/>
+          <w:szCs w:val="24"/>
+        </w:rPr>
+        <w:t xml:space="preserve">Here we have open space </w:t>
+      </w:r>
+      <w:r>
+        <w:rPr>
+          <w:rFonts w:ascii="Times New Roman" w:hAnsi="Times New Roman" w:cs="Times New Roman"/>
+          <w:sz w:val="24"/>
+          <w:szCs w:val="24"/>
+        </w:rPr>
+        <w:t>to store data.</w:t>
+      </w:r>
+    </w:p>
+    <w:p>
+      <w:pPr>
+        <w:rPr>
+          <w:rFonts w:ascii="Times New Roman" w:hAnsi="Times New Roman" w:cs="Times New Roman"/>
+          <w:sz w:val="24"/>
+          <w:szCs w:val="24"/>
+        </w:rPr>
+      </w:pPr>
+      <w:r>
+        <w:rPr>
+          <w:rFonts w:ascii="Times New Roman" w:hAnsi="Times New Roman" w:cs="Times New Roman"/>
+          <w:sz w:val="24"/>
+          <w:szCs w:val="24"/>
+        </w:rPr>
+        <w:t>Memory Block.</w:t>
+      </w:r>
+    </w:p>
+    <w:p>
+      <w:pPr>
+        <w:rPr>
+          <w:rFonts w:ascii="Times New Roman" w:hAnsi="Times New Roman" w:cs="Times New Roman"/>
+          <w:sz w:val="24"/>
+          <w:szCs w:val="24"/>
+        </w:rPr>
+      </w:pPr>
+      <w:r>
+        <w:rPr>
+          <w:rFonts w:ascii="Times New Roman" w:hAnsi="Times New Roman" w:cs="Times New Roman"/>
+          <w:sz w:val="24"/>
+          <w:szCs w:val="24"/>
+        </w:rPr>
+        <w:t>Stores data</w:t>
+      </w:r>
+      <w:r>
+        <w:rPr>
+          <w:rFonts w:ascii="Times New Roman" w:hAnsi="Times New Roman" w:cs="Times New Roman"/>
+          <w:sz w:val="24"/>
+          <w:szCs w:val="24"/>
+        </w:rPr>
+        <w:t>.</w:t>
+      </w:r>
+    </w:p>
+    <w:p>
+      <w:pPr>
+        <w:rPr>
+          <w:rFonts w:ascii="Times New Roman" w:hAnsi="Times New Roman" w:cs="Times New Roman"/>
+          <w:sz w:val="24"/>
+          <w:szCs w:val="24"/>
+        </w:rPr>
+      </w:pPr>
+      <w:r>
+        <w:rPr>
+          <w:rFonts w:ascii="Times New Roman" w:hAnsi="Times New Roman" w:cs="Times New Roman"/>
+          <w:sz w:val="24"/>
+          <w:szCs w:val="24"/>
+        </w:rPr>
+        <w:t>Instance variables are part of Heap.</w:t>
+      </w:r>
+    </w:p>
+    <w:p>
+      <w:pPr>
+        <w:rPr>
+          <w:rFonts w:ascii="Times New Roman" w:hAnsi="Times New Roman" w:cs="Times New Roman"/>
+          <w:b/>
+          <w:bCs/>
+          <w:sz w:val="28"/>
+          <w:szCs w:val="28"/>
+        </w:rPr>
+      </w:pPr>
+      <w:r>
+        <w:rPr>
+          <w:rFonts w:ascii="Times New Roman" w:hAnsi="Times New Roman" w:cs="Times New Roman"/>
+          <w:b/>
+          <w:bCs/>
+          <w:sz w:val="28"/>
+          <w:szCs w:val="28"/>
+        </w:rPr>
+        <w:t>Array:</w:t>
+      </w:r>
+    </w:p>
+    <w:p>
+      <w:pPr>
+        <w:rPr>
+          <w:rFonts w:ascii="Times New Roman" w:hAnsi="Times New Roman" w:cs="Times New Roman"/>
+          <w:sz w:val="24"/>
+          <w:szCs w:val="24"/>
+        </w:rPr>
+      </w:pPr>
+      <w:r>
+        <w:rPr>
+          <w:rFonts w:ascii="Times New Roman" w:hAnsi="Times New Roman" w:cs="Times New Roman"/>
+          <w:sz w:val="24"/>
+          <w:szCs w:val="24"/>
+        </w:rPr>
+        <w:t>Holds multiple values.</w:t>
+      </w:r>
+    </w:p>
+    <w:p>
+      <w:pPr>
+        <w:rPr>
+          <w:rFonts w:ascii="Times New Roman" w:hAnsi="Times New Roman" w:cs="Times New Roman"/>
+          <w:b/>
+          <w:bCs/>
+          <w:sz w:val="28"/>
+          <w:szCs w:val="28"/>
+        </w:rPr>
+      </w:pPr>
+      <w:r>
+        <w:rPr>
+          <w:rFonts w:ascii="Times New Roman" w:hAnsi="Times New Roman" w:cs="Times New Roman"/>
+          <w:b/>
+          <w:bCs/>
+          <w:sz w:val="28"/>
+          <w:szCs w:val="28"/>
+        </w:rPr>
+        <w:t>String:</w:t>
+      </w:r>
+    </w:p>
+    <w:p>
+      <w:pPr>
+        <w:rPr>
+          <w:rFonts w:ascii="Times New Roman" w:hAnsi="Times New Roman" w:cs="Times New Roman"/>
+          <w:sz w:val="24"/>
+          <w:szCs w:val="24"/>
+        </w:rPr>
+      </w:pPr>
+      <w:r>
+        <w:rPr>
+          <w:rFonts w:ascii="Times New Roman" w:hAnsi="Times New Roman" w:cs="Times New Roman"/>
+          <w:sz w:val="24"/>
+          <w:szCs w:val="24"/>
+        </w:rPr>
+        <w:t>Collection of characters.</w:t>
+      </w:r>
+    </w:p>
+    <w:p>
+      <w:pPr>
+        <w:rPr>
+          <w:rFonts w:ascii="Times New Roman" w:hAnsi="Times New Roman" w:cs="Times New Roman"/>
+          <w:sz w:val="24"/>
+          <w:szCs w:val="24"/>
+        </w:rPr>
+      </w:pPr>
+      <w:r>
+        <w:rPr>
+          <w:rFonts w:ascii="Times New Roman" w:hAnsi="Times New Roman" w:cs="Times New Roman"/>
+          <w:sz w:val="24"/>
+          <w:szCs w:val="24"/>
+        </w:rPr>
+        <w:t>Mutable String – Changed</w:t>
+      </w:r>
+    </w:p>
+    <w:p>
+      <w:pPr>
+        <w:rPr>
+          <w:rFonts w:ascii="Times New Roman" w:hAnsi="Times New Roman" w:cs="Times New Roman"/>
+          <w:sz w:val="24"/>
+          <w:szCs w:val="24"/>
+        </w:rPr>
+      </w:pPr>
+      <w:r>
+        <w:rPr>
+          <w:rFonts w:ascii="Times New Roman" w:hAnsi="Times New Roman" w:cs="Times New Roman"/>
+          <w:sz w:val="24"/>
+          <w:szCs w:val="24"/>
+        </w:rPr>
+        <w:t>Immutable String - Unchanged</w:t>
       </w:r>
     </w:p>
     <w:p>

</xml_diff>